<commit_message>
Update -- good luck, man.
</commit_message>
<xml_diff>
--- a/src/schoolPaper/论文版本/参考文献.docx
+++ b/src/schoolPaper/论文版本/参考文献.docx
@@ -1047,17 +1047,7 @@
           <w:szCs w:val="21"/>
           <w:vertAlign w:val="baseline"/>
         </w:rPr>
-        <w:t>Kumar P R, Raj P H, Jelciana P. Exploring Data Security Issues and Solutions in Cl</w:t>
-      </w:r>
-      <w:r>
-        <w:rPr>
-          <w:rFonts w:hint="eastAsia"/>
-          <w:color w:val="auto"/>
-          <w:sz w:val="21"/>
-          <w:szCs w:val="21"/>
-          <w:vertAlign w:val="baseline"/>
-        </w:rPr>
-        <w:t>ou</w:t>
+        <w:t>Kumar P R, Raj P H, Jelciana P. Exploring Data Security Issues and Solutions in Clou</w:t>
       </w:r>
       <w:r>
         <w:rPr>
@@ -1255,19 +1245,7 @@
           <w:szCs w:val="21"/>
           <w:vertAlign w:val="baseline"/>
         </w:rPr>
-        <w:t>余发江, 陈列, 张焕国. 虚拟可信平台模块动态信任扩展方法[J]. 软件学报, 2017, 28(1</w:t>
-      </w:r>
-      <w:bookmarkStart w:id="0" w:name="_GoBack"/>
-      <w:bookmarkEnd w:id="0"/>
-      <w:r>
-        <w:rPr>
-          <w:rFonts w:hint="eastAsia"/>
-          <w:color w:val="auto"/>
-          <w:sz w:val="21"/>
-          <w:szCs w:val="21"/>
-          <w:vertAlign w:val="baseline"/>
-        </w:rPr>
-        <w:t>0):</w:t>
+        <w:t>余发江, 陈列, 张焕国. 虚拟可信平台模块动态信任扩展方法[J]. 软件学报, 2017, 28(10):</w:t>
       </w:r>
       <w:r>
         <w:rPr>
@@ -6677,6 +6655,53 @@
         </w:rPr>
         <w:t xml:space="preserve"> 143-158.</w:t>
       </w:r>
+    </w:p>
+    <w:p>
+      <w:pPr>
+        <w:pStyle w:val="2"/>
+        <w:keepNext w:val="0"/>
+        <w:keepLines w:val="0"/>
+        <w:pageBreakBefore w:val="0"/>
+        <w:widowControl w:val="0"/>
+        <w:numPr>
+          <w:ilvl w:val="0"/>
+          <w:numId w:val="1"/>
+        </w:numPr>
+        <w:tabs>
+          <w:tab w:val="left" w:pos="0"/>
+          <w:tab w:val="clear" w:pos="420"/>
+        </w:tabs>
+        <w:kinsoku/>
+        <w:wordWrap w:val="0"/>
+        <w:overflowPunct/>
+        <w:topLinePunct w:val="0"/>
+        <w:autoSpaceDE/>
+        <w:autoSpaceDN/>
+        <w:bidi w:val="0"/>
+        <w:adjustRightInd/>
+        <w:snapToGrid w:val="0"/>
+        <w:spacing w:beforeLines="0" w:afterLines="0" w:line="400" w:lineRule="exact"/>
+        <w:ind w:left="420" w:leftChars="0" w:right="0" w:rightChars="0" w:hanging="420" w:firstLineChars="0"/>
+        <w:jc w:val="both"/>
+        <w:textAlignment w:val="auto"/>
+        <w:rPr>
+          <w:rFonts w:hint="eastAsia"/>
+          <w:color w:val="auto"/>
+          <w:sz w:val="21"/>
+          <w:szCs w:val="21"/>
+        </w:rPr>
+      </w:pPr>
+      <w:r>
+        <w:rPr>
+          <w:rFonts w:hint="eastAsia"/>
+          <w:color w:val="auto"/>
+          <w:sz w:val="21"/>
+          <w:szCs w:val="21"/>
+        </w:rPr>
+        <w:t>张帆, 张聪, 陈伟, 等. 基于无干扰的云计算环境行为可信性分析[J/OL]. 计算机学报, 2017: 1-15[2018-03-23]. http://kns.cnki.net/kcms/detail/11.1826.TP.20170728.1254.024.html.</w:t>
+      </w:r>
+      <w:bookmarkStart w:id="0" w:name="_GoBack"/>
+      <w:bookmarkEnd w:id="0"/>
     </w:p>
     <w:p>
       <w:pPr>
@@ -7095,7 +7120,7 @@
     <w:lsdException w:unhideWhenUsed="0" w:uiPriority="0" w:semiHidden="0" w:name="line number"/>
     <w:lsdException w:unhideWhenUsed="0" w:uiPriority="0" w:semiHidden="0" w:name="page number"/>
     <w:lsdException w:unhideWhenUsed="0" w:uiPriority="0" w:semiHidden="0" w:name="endnote reference"/>
-    <w:lsdException w:unhideWhenUsed="0" w:uiPriority="0" w:semiHidden="0" w:name="endnote text"/>
+    <w:lsdException w:qFormat="1" w:unhideWhenUsed="0" w:uiPriority="0" w:semiHidden="0" w:name="endnote text"/>
     <w:lsdException w:unhideWhenUsed="0" w:uiPriority="0" w:semiHidden="0" w:name="table of authorities"/>
     <w:lsdException w:unhideWhenUsed="0" w:uiPriority="0" w:semiHidden="0" w:name="macro"/>
     <w:lsdException w:unhideWhenUsed="0" w:uiPriority="0" w:semiHidden="0" w:name="toa heading"/>
@@ -7137,7 +7162,7 @@
     <w:lsdException w:unhideWhenUsed="0" w:uiPriority="0" w:semiHidden="0" w:name="Body Text Indent 2"/>
     <w:lsdException w:unhideWhenUsed="0" w:uiPriority="0" w:semiHidden="0" w:name="Body Text Indent 3"/>
     <w:lsdException w:unhideWhenUsed="0" w:uiPriority="0" w:semiHidden="0" w:name="Block Text"/>
-    <w:lsdException w:unhideWhenUsed="0" w:uiPriority="0" w:semiHidden="0" w:name="Hyperlink"/>
+    <w:lsdException w:qFormat="1" w:unhideWhenUsed="0" w:uiPriority="0" w:semiHidden="0" w:name="Hyperlink"/>
     <w:lsdException w:unhideWhenUsed="0" w:uiPriority="0" w:semiHidden="0" w:name="FollowedHyperlink"/>
     <w:lsdException w:qFormat="1" w:unhideWhenUsed="0" w:uiPriority="0" w:semiHidden="0" w:name="Strong"/>
     <w:lsdException w:qFormat="1" w:unhideWhenUsed="0" w:uiPriority="0" w:semiHidden="0" w:name="Emphasis"/>
@@ -7341,6 +7366,7 @@
   <w:style w:type="paragraph" w:styleId="2">
     <w:name w:val="endnote text"/>
     <w:basedOn w:val="1"/>
+    <w:qFormat/>
     <w:uiPriority w:val="0"/>
     <w:pPr>
       <w:snapToGrid w:val="0"/>
@@ -7351,6 +7377,7 @@
   <w:style w:type="character" w:styleId="4">
     <w:name w:val="Hyperlink"/>
     <w:basedOn w:val="3"/>
+    <w:qFormat/>
     <w:uiPriority w:val="0"/>
     <w:rPr>
       <w:color w:val="0000FF"/>

</xml_diff>